<commit_message>
Izmenjena specifikacija i uradjen dijagram klasa
</commit_message>
<xml_diff>
--- a/BIBLIOTEKA.docx
+++ b/BIBLIOTEKA.docx
@@ -96,6 +96,18 @@
     <w:p/>
     <w:p>
       <w:pPr>
+        <w:pStyle w:val="Heading2"/>
+        <w:numPr>
+          <w:ilvl w:val="0"/>
+          <w:numId w:val="3"/>
+        </w:numPr>
+      </w:pPr>
+      <w:r>
+        <w:t>Sigurno implementiramo:</w:t>
+      </w:r>
+    </w:p>
+    <w:p>
+      <w:pPr>
         <w:pStyle w:val="ListParagraph"/>
         <w:numPr>
           <w:ilvl w:val="0"/>
@@ -206,18 +218,6 @@
       <w:pPr>
         <w:pStyle w:val="ListParagraph"/>
         <w:numPr>
-          <w:ilvl w:val="2"/>
-          <w:numId w:val="1"/>
-        </w:numPr>
-      </w:pPr>
-      <w:r>
-        <w:t>Rezervacija knjiga</w:t>
-      </w:r>
-    </w:p>
-    <w:p>
-      <w:pPr>
-        <w:pStyle w:val="ListParagraph"/>
-        <w:numPr>
           <w:ilvl w:val="1"/>
           <w:numId w:val="1"/>
         </w:numPr>
@@ -250,7 +250,7 @@
         </w:numPr>
       </w:pPr>
       <w:r>
-        <w:t>Ocenjivanje knjige</w:t>
+        <w:t>Pregled istorije zaduženja</w:t>
       </w:r>
     </w:p>
     <w:p>
@@ -262,7 +262,7 @@
         </w:numPr>
       </w:pPr>
       <w:r>
-        <w:t>Komentarisanje knjige</w:t>
+        <w:t>Pregled trenutnih zaduženja i rokovi vraćanja</w:t>
       </w:r>
     </w:p>
     <w:p>
@@ -274,7 +274,10 @@
         </w:numPr>
       </w:pPr>
       <w:r>
-        <w:t>Produživanje roka za vraćanje knjige</w:t>
+        <w:t>Podešavanje cene članarine</w:t>
+      </w:r>
+      <w:r>
+        <w:t xml:space="preserve"> (ADMIN)</w:t>
       </w:r>
     </w:p>
     <w:p>
@@ -286,7 +289,112 @@
         </w:numPr>
       </w:pPr>
       <w:r>
-        <w:t>Pregled istorije zaduženja</w:t>
+        <w:t>Unos/azuriranje novih knjiga</w:t>
+      </w:r>
+      <w:r>
+        <w:t xml:space="preserve"> – dodati u use-case</w:t>
+      </w:r>
+    </w:p>
+    <w:p>
+      <w:pPr>
+        <w:pStyle w:val="Heading2"/>
+        <w:numPr>
+          <w:ilvl w:val="0"/>
+          <w:numId w:val="3"/>
+        </w:numPr>
+      </w:pPr>
+      <w:r>
+        <w:t>Možda implementiramo</w:t>
+      </w:r>
+    </w:p>
+    <w:p>
+      <w:pPr>
+        <w:pStyle w:val="ListParagraph"/>
+        <w:numPr>
+          <w:ilvl w:val="0"/>
+          <w:numId w:val="4"/>
+        </w:numPr>
+      </w:pPr>
+      <w:r>
+        <w:t>Rezervacija knjiga</w:t>
+      </w:r>
+    </w:p>
+    <w:p>
+      <w:pPr>
+        <w:pStyle w:val="ListParagraph"/>
+        <w:numPr>
+          <w:ilvl w:val="0"/>
+          <w:numId w:val="4"/>
+        </w:numPr>
+      </w:pPr>
+      <w:r>
+        <w:t>Ocenjivanje knjige</w:t>
+      </w:r>
+    </w:p>
+    <w:p>
+      <w:pPr>
+        <w:pStyle w:val="ListParagraph"/>
+        <w:numPr>
+          <w:ilvl w:val="0"/>
+          <w:numId w:val="4"/>
+        </w:numPr>
+      </w:pPr>
+      <w:r>
+        <w:t>Komentarisanje knjige</w:t>
+      </w:r>
+    </w:p>
+    <w:p>
+      <w:pPr>
+        <w:pStyle w:val="ListParagraph"/>
+        <w:numPr>
+          <w:ilvl w:val="0"/>
+          <w:numId w:val="4"/>
+        </w:numPr>
+      </w:pPr>
+      <w:r>
+        <w:t>Produživanje roka za vraćanje knjige</w:t>
+      </w:r>
+    </w:p>
+    <w:p>
+      <w:pPr>
+        <w:pStyle w:val="ListParagraph"/>
+        <w:numPr>
+          <w:ilvl w:val="0"/>
+          <w:numId w:val="4"/>
+        </w:numPr>
+      </w:pPr>
+      <w:r>
+        <w:t>Pregled rezervacija</w:t>
+      </w:r>
+    </w:p>
+    <w:p>
+      <w:pPr>
+        <w:pStyle w:val="ListParagraph"/>
+        <w:numPr>
+          <w:ilvl w:val="0"/>
+          <w:numId w:val="4"/>
+        </w:numPr>
+      </w:pPr>
+      <w:r>
+        <w:t xml:space="preserve">Moderacija </w:t>
+      </w:r>
+      <w:r>
+        <w:t>komentara</w:t>
+      </w:r>
+      <w:r>
+        <w:t xml:space="preserve"> (ADMIN)</w:t>
+      </w:r>
+    </w:p>
+    <w:p>
+      <w:pPr>
+        <w:pStyle w:val="ListParagraph"/>
+        <w:numPr>
+          <w:ilvl w:val="0"/>
+          <w:numId w:val="4"/>
+        </w:numPr>
+      </w:pPr>
+      <w:r>
+        <w:t>Funkcije sistema</w:t>
       </w:r>
     </w:p>
     <w:p>
@@ -294,11 +402,11 @@
         <w:pStyle w:val="ListParagraph"/>
         <w:numPr>
           <w:ilvl w:val="1"/>
-          <w:numId w:val="1"/>
-        </w:numPr>
-      </w:pPr>
-      <w:r>
-        <w:t>Pregled trenutnih zaduženja i rokovi vraćanja</w:t>
+          <w:numId w:val="4"/>
+        </w:numPr>
+      </w:pPr>
+      <w:r>
+        <w:t>Slati e-mail obaveštenja o povratku knjige</w:t>
       </w:r>
     </w:p>
     <w:p>
@@ -306,14 +414,36 @@
         <w:pStyle w:val="ListParagraph"/>
         <w:numPr>
           <w:ilvl w:val="1"/>
-          <w:numId w:val="1"/>
-        </w:numPr>
-      </w:pPr>
-      <w:r>
-        <w:t>Podešavanje cene članarine</w:t>
-      </w:r>
-      <w:r>
-        <w:t xml:space="preserve"> (ADMIN)</w:t>
+          <w:numId w:val="4"/>
+        </w:numPr>
+      </w:pPr>
+      <w:r>
+        <w:t>Slati opomenu pred tužbu</w:t>
+      </w:r>
+    </w:p>
+    <w:p>
+      <w:pPr>
+        <w:pStyle w:val="Heading2"/>
+        <w:numPr>
+          <w:ilvl w:val="0"/>
+          <w:numId w:val="3"/>
+        </w:numPr>
+      </w:pPr>
+      <w:r>
+        <w:lastRenderedPageBreak/>
+        <w:t>Ne implementiramo</w:t>
+      </w:r>
+    </w:p>
+    <w:p>
+      <w:pPr>
+        <w:pStyle w:val="ListParagraph"/>
+        <w:numPr>
+          <w:ilvl w:val="0"/>
+          <w:numId w:val="6"/>
+        </w:numPr>
+      </w:pPr>
+      <w:r>
+        <w:t>Izveštaji (ADMIN)</w:t>
       </w:r>
     </w:p>
     <w:p>
@@ -321,11 +451,11 @@
         <w:pStyle w:val="ListParagraph"/>
         <w:numPr>
           <w:ilvl w:val="1"/>
-          <w:numId w:val="1"/>
-        </w:numPr>
-      </w:pPr>
-      <w:r>
-        <w:t>Moderacija komentara (ADMIN)</w:t>
+          <w:numId w:val="6"/>
+        </w:numPr>
+      </w:pPr>
+      <w:r>
+        <w:t>Izveštaj o čitanosti</w:t>
       </w:r>
     </w:p>
     <w:p>
@@ -333,26 +463,11 @@
         <w:pStyle w:val="ListParagraph"/>
         <w:numPr>
           <w:ilvl w:val="1"/>
-          <w:numId w:val="1"/>
-        </w:numPr>
-      </w:pPr>
-      <w:r>
-        <w:t>Pregled rezervacija</w:t>
-      </w:r>
-    </w:p>
-    <w:p>
-      <w:pPr>
-        <w:pStyle w:val="ListParagraph"/>
-        <w:numPr>
-          <w:ilvl w:val="0"/>
-          <w:numId w:val="1"/>
-        </w:numPr>
-      </w:pPr>
-      <w:r>
-        <w:t>Izveštaji</w:t>
-      </w:r>
-      <w:r>
-        <w:t xml:space="preserve"> (ADMIN)</w:t>
+          <w:numId w:val="6"/>
+        </w:numPr>
+      </w:pPr>
+      <w:r>
+        <w:t>Izveštaj o nabavci</w:t>
       </w:r>
     </w:p>
     <w:p>
@@ -360,83 +475,23 @@
         <w:pStyle w:val="ListParagraph"/>
         <w:numPr>
           <w:ilvl w:val="1"/>
-          <w:numId w:val="1"/>
-        </w:numPr>
-      </w:pPr>
-      <w:r>
-        <w:t>Izveštaj o čitanosti</w:t>
-      </w:r>
-    </w:p>
-    <w:p>
-      <w:pPr>
-        <w:pStyle w:val="ListParagraph"/>
-        <w:numPr>
-          <w:ilvl w:val="1"/>
-          <w:numId w:val="1"/>
-        </w:numPr>
-      </w:pPr>
-      <w:r>
-        <w:t>Izveštaj o nabavci</w:t>
-      </w:r>
-    </w:p>
-    <w:p>
-      <w:pPr>
-        <w:pStyle w:val="ListParagraph"/>
-        <w:numPr>
-          <w:ilvl w:val="1"/>
-          <w:numId w:val="1"/>
+          <w:numId w:val="6"/>
         </w:numPr>
       </w:pPr>
       <w:r>
         <w:t>Izveštaj o radu u smenama</w:t>
       </w:r>
     </w:p>
-    <w:p>
-      <w:pPr>
-        <w:pStyle w:val="ListParagraph"/>
-        <w:numPr>
-          <w:ilvl w:val="0"/>
-          <w:numId w:val="1"/>
-        </w:numPr>
-      </w:pPr>
-      <w:r>
-        <w:t>Funkcije sistema</w:t>
-      </w:r>
-    </w:p>
-    <w:p>
-      <w:pPr>
-        <w:pStyle w:val="ListParagraph"/>
-        <w:numPr>
-          <w:ilvl w:val="1"/>
-          <w:numId w:val="1"/>
-        </w:numPr>
-      </w:pPr>
-      <w:r>
-        <w:t>Slati e-mail obaveštenja o povratku knjige</w:t>
-      </w:r>
-    </w:p>
-    <w:p>
-      <w:pPr>
-        <w:pStyle w:val="ListParagraph"/>
-        <w:numPr>
-          <w:ilvl w:val="1"/>
-          <w:numId w:val="1"/>
-        </w:numPr>
-      </w:pPr>
-      <w:r>
-        <w:t>Slati opomenu pred tužbu</w:t>
-      </w:r>
-    </w:p>
+    <w:p/>
+    <w:p/>
     <w:p>
       <w:pPr>
         <w:pStyle w:val="Heading1"/>
       </w:pPr>
       <w:r>
-        <w:lastRenderedPageBreak/>
         <w:t>Nefunkcionalni zahtevi</w:t>
       </w:r>
     </w:p>
-    <w:p/>
     <w:p>
       <w:pPr>
         <w:pStyle w:val="Heading4"/>
@@ -894,6 +949,264 @@
     </w:lvl>
   </w:abstractNum>
   <w:abstractNum w:abstractNumId="1" w15:restartNumberingAfterBreak="0">
+    <w:nsid w:val="1BA66A96"/>
+    <w:multiLevelType w:val="hybridMultilevel"/>
+    <w:tmpl w:val="9418E1B2"/>
+    <w:lvl w:ilvl="0" w:tplc="0409000F">
+      <w:start w:val="1"/>
+      <w:numFmt w:val="decimal"/>
+      <w:lvlText w:val="%1."/>
+      <w:lvlJc w:val="left"/>
+      <w:pPr>
+        <w:ind w:left="360" w:hanging="360"/>
+      </w:pPr>
+    </w:lvl>
+    <w:lvl w:ilvl="1" w:tplc="04090019" w:tentative="1">
+      <w:start w:val="1"/>
+      <w:numFmt w:val="lowerLetter"/>
+      <w:lvlText w:val="%2."/>
+      <w:lvlJc w:val="left"/>
+      <w:pPr>
+        <w:ind w:left="1080" w:hanging="360"/>
+      </w:pPr>
+    </w:lvl>
+    <w:lvl w:ilvl="2" w:tplc="0409001B" w:tentative="1">
+      <w:start w:val="1"/>
+      <w:numFmt w:val="lowerRoman"/>
+      <w:lvlText w:val="%3."/>
+      <w:lvlJc w:val="right"/>
+      <w:pPr>
+        <w:ind w:left="1800" w:hanging="180"/>
+      </w:pPr>
+    </w:lvl>
+    <w:lvl w:ilvl="3" w:tplc="0409000F" w:tentative="1">
+      <w:start w:val="1"/>
+      <w:numFmt w:val="decimal"/>
+      <w:lvlText w:val="%4."/>
+      <w:lvlJc w:val="left"/>
+      <w:pPr>
+        <w:ind w:left="2520" w:hanging="360"/>
+      </w:pPr>
+    </w:lvl>
+    <w:lvl w:ilvl="4" w:tplc="04090019" w:tentative="1">
+      <w:start w:val="1"/>
+      <w:numFmt w:val="lowerLetter"/>
+      <w:lvlText w:val="%5."/>
+      <w:lvlJc w:val="left"/>
+      <w:pPr>
+        <w:ind w:left="3240" w:hanging="360"/>
+      </w:pPr>
+    </w:lvl>
+    <w:lvl w:ilvl="5" w:tplc="0409001B" w:tentative="1">
+      <w:start w:val="1"/>
+      <w:numFmt w:val="lowerRoman"/>
+      <w:lvlText w:val="%6."/>
+      <w:lvlJc w:val="right"/>
+      <w:pPr>
+        <w:ind w:left="3960" w:hanging="180"/>
+      </w:pPr>
+    </w:lvl>
+    <w:lvl w:ilvl="6" w:tplc="0409000F" w:tentative="1">
+      <w:start w:val="1"/>
+      <w:numFmt w:val="decimal"/>
+      <w:lvlText w:val="%7."/>
+      <w:lvlJc w:val="left"/>
+      <w:pPr>
+        <w:ind w:left="4680" w:hanging="360"/>
+      </w:pPr>
+    </w:lvl>
+    <w:lvl w:ilvl="7" w:tplc="04090019" w:tentative="1">
+      <w:start w:val="1"/>
+      <w:numFmt w:val="lowerLetter"/>
+      <w:lvlText w:val="%8."/>
+      <w:lvlJc w:val="left"/>
+      <w:pPr>
+        <w:ind w:left="5400" w:hanging="360"/>
+      </w:pPr>
+    </w:lvl>
+    <w:lvl w:ilvl="8" w:tplc="0409001B" w:tentative="1">
+      <w:start w:val="1"/>
+      <w:numFmt w:val="lowerRoman"/>
+      <w:lvlText w:val="%9."/>
+      <w:lvlJc w:val="right"/>
+      <w:pPr>
+        <w:ind w:left="6120" w:hanging="180"/>
+      </w:pPr>
+    </w:lvl>
+  </w:abstractNum>
+  <w:abstractNum w:abstractNumId="2" w15:restartNumberingAfterBreak="0">
+    <w:nsid w:val="20E11DEE"/>
+    <w:multiLevelType w:val="hybridMultilevel"/>
+    <w:tmpl w:val="CBFAF52E"/>
+    <w:lvl w:ilvl="0" w:tplc="0409000F">
+      <w:start w:val="1"/>
+      <w:numFmt w:val="decimal"/>
+      <w:lvlText w:val="%1."/>
+      <w:lvlJc w:val="left"/>
+      <w:pPr>
+        <w:ind w:left="720" w:hanging="360"/>
+      </w:pPr>
+    </w:lvl>
+    <w:lvl w:ilvl="1" w:tplc="04090019">
+      <w:start w:val="1"/>
+      <w:numFmt w:val="lowerLetter"/>
+      <w:lvlText w:val="%2."/>
+      <w:lvlJc w:val="left"/>
+      <w:pPr>
+        <w:ind w:left="1440" w:hanging="360"/>
+      </w:pPr>
+    </w:lvl>
+    <w:lvl w:ilvl="2" w:tplc="0409001B" w:tentative="1">
+      <w:start w:val="1"/>
+      <w:numFmt w:val="lowerRoman"/>
+      <w:lvlText w:val="%3."/>
+      <w:lvlJc w:val="right"/>
+      <w:pPr>
+        <w:ind w:left="2160" w:hanging="180"/>
+      </w:pPr>
+    </w:lvl>
+    <w:lvl w:ilvl="3" w:tplc="0409000F" w:tentative="1">
+      <w:start w:val="1"/>
+      <w:numFmt w:val="decimal"/>
+      <w:lvlText w:val="%4."/>
+      <w:lvlJc w:val="left"/>
+      <w:pPr>
+        <w:ind w:left="2880" w:hanging="360"/>
+      </w:pPr>
+    </w:lvl>
+    <w:lvl w:ilvl="4" w:tplc="04090019" w:tentative="1">
+      <w:start w:val="1"/>
+      <w:numFmt w:val="lowerLetter"/>
+      <w:lvlText w:val="%5."/>
+      <w:lvlJc w:val="left"/>
+      <w:pPr>
+        <w:ind w:left="3600" w:hanging="360"/>
+      </w:pPr>
+    </w:lvl>
+    <w:lvl w:ilvl="5" w:tplc="0409001B" w:tentative="1">
+      <w:start w:val="1"/>
+      <w:numFmt w:val="lowerRoman"/>
+      <w:lvlText w:val="%6."/>
+      <w:lvlJc w:val="right"/>
+      <w:pPr>
+        <w:ind w:left="4320" w:hanging="180"/>
+      </w:pPr>
+    </w:lvl>
+    <w:lvl w:ilvl="6" w:tplc="0409000F" w:tentative="1">
+      <w:start w:val="1"/>
+      <w:numFmt w:val="decimal"/>
+      <w:lvlText w:val="%7."/>
+      <w:lvlJc w:val="left"/>
+      <w:pPr>
+        <w:ind w:left="5040" w:hanging="360"/>
+      </w:pPr>
+    </w:lvl>
+    <w:lvl w:ilvl="7" w:tplc="04090019" w:tentative="1">
+      <w:start w:val="1"/>
+      <w:numFmt w:val="lowerLetter"/>
+      <w:lvlText w:val="%8."/>
+      <w:lvlJc w:val="left"/>
+      <w:pPr>
+        <w:ind w:left="5760" w:hanging="360"/>
+      </w:pPr>
+    </w:lvl>
+    <w:lvl w:ilvl="8" w:tplc="0409001B" w:tentative="1">
+      <w:start w:val="1"/>
+      <w:numFmt w:val="lowerRoman"/>
+      <w:lvlText w:val="%9."/>
+      <w:lvlJc w:val="right"/>
+      <w:pPr>
+        <w:ind w:left="6480" w:hanging="180"/>
+      </w:pPr>
+    </w:lvl>
+  </w:abstractNum>
+  <w:abstractNum w:abstractNumId="3" w15:restartNumberingAfterBreak="0">
+    <w:nsid w:val="345F4F4C"/>
+    <w:multiLevelType w:val="hybridMultilevel"/>
+    <w:tmpl w:val="C194E1D6"/>
+    <w:lvl w:ilvl="0" w:tplc="0409000F">
+      <w:start w:val="1"/>
+      <w:numFmt w:val="decimal"/>
+      <w:lvlText w:val="%1."/>
+      <w:lvlJc w:val="left"/>
+      <w:pPr>
+        <w:ind w:left="720" w:hanging="360"/>
+      </w:pPr>
+    </w:lvl>
+    <w:lvl w:ilvl="1" w:tplc="04090019">
+      <w:start w:val="1"/>
+      <w:numFmt w:val="lowerLetter"/>
+      <w:lvlText w:val="%2."/>
+      <w:lvlJc w:val="left"/>
+      <w:pPr>
+        <w:ind w:left="1440" w:hanging="360"/>
+      </w:pPr>
+    </w:lvl>
+    <w:lvl w:ilvl="2" w:tplc="0409001B" w:tentative="1">
+      <w:start w:val="1"/>
+      <w:numFmt w:val="lowerRoman"/>
+      <w:lvlText w:val="%3."/>
+      <w:lvlJc w:val="right"/>
+      <w:pPr>
+        <w:ind w:left="2160" w:hanging="180"/>
+      </w:pPr>
+    </w:lvl>
+    <w:lvl w:ilvl="3" w:tplc="0409000F" w:tentative="1">
+      <w:start w:val="1"/>
+      <w:numFmt w:val="decimal"/>
+      <w:lvlText w:val="%4."/>
+      <w:lvlJc w:val="left"/>
+      <w:pPr>
+        <w:ind w:left="2880" w:hanging="360"/>
+      </w:pPr>
+    </w:lvl>
+    <w:lvl w:ilvl="4" w:tplc="04090019" w:tentative="1">
+      <w:start w:val="1"/>
+      <w:numFmt w:val="lowerLetter"/>
+      <w:lvlText w:val="%5."/>
+      <w:lvlJc w:val="left"/>
+      <w:pPr>
+        <w:ind w:left="3600" w:hanging="360"/>
+      </w:pPr>
+    </w:lvl>
+    <w:lvl w:ilvl="5" w:tplc="0409001B" w:tentative="1">
+      <w:start w:val="1"/>
+      <w:numFmt w:val="lowerRoman"/>
+      <w:lvlText w:val="%6."/>
+      <w:lvlJc w:val="right"/>
+      <w:pPr>
+        <w:ind w:left="4320" w:hanging="180"/>
+      </w:pPr>
+    </w:lvl>
+    <w:lvl w:ilvl="6" w:tplc="0409000F" w:tentative="1">
+      <w:start w:val="1"/>
+      <w:numFmt w:val="decimal"/>
+      <w:lvlText w:val="%7."/>
+      <w:lvlJc w:val="left"/>
+      <w:pPr>
+        <w:ind w:left="5040" w:hanging="360"/>
+      </w:pPr>
+    </w:lvl>
+    <w:lvl w:ilvl="7" w:tplc="04090019" w:tentative="1">
+      <w:start w:val="1"/>
+      <w:numFmt w:val="lowerLetter"/>
+      <w:lvlText w:val="%8."/>
+      <w:lvlJc w:val="left"/>
+      <w:pPr>
+        <w:ind w:left="5760" w:hanging="360"/>
+      </w:pPr>
+    </w:lvl>
+    <w:lvl w:ilvl="8" w:tplc="0409001B" w:tentative="1">
+      <w:start w:val="1"/>
+      <w:numFmt w:val="lowerRoman"/>
+      <w:lvlText w:val="%9."/>
+      <w:lvlJc w:val="right"/>
+      <w:pPr>
+        <w:ind w:left="6480" w:hanging="180"/>
+      </w:pPr>
+    </w:lvl>
+  </w:abstractNum>
+  <w:abstractNum w:abstractNumId="4" w15:restartNumberingAfterBreak="0">
     <w:nsid w:val="3A243188"/>
     <w:multiLevelType w:val="multilevel"/>
     <w:tmpl w:val="B790B968"/>
@@ -1033,20 +1346,135 @@
       </w:rPr>
     </w:lvl>
   </w:abstractNum>
+  <w:abstractNum w:abstractNumId="5" w15:restartNumberingAfterBreak="0">
+    <w:nsid w:val="7D3B1EA4"/>
+    <w:multiLevelType w:val="hybridMultilevel"/>
+    <w:tmpl w:val="21563D28"/>
+    <w:lvl w:ilvl="0" w:tplc="951CCAD0">
+      <w:numFmt w:val="bullet"/>
+      <w:lvlText w:val="-"/>
+      <w:lvlJc w:val="left"/>
+      <w:pPr>
+        <w:ind w:left="720" w:hanging="360"/>
+      </w:pPr>
+      <w:rPr>
+        <w:rFonts w:ascii="Calibri Light" w:eastAsiaTheme="majorEastAsia" w:hAnsi="Calibri Light" w:cs="Calibri Light" w:hint="default"/>
+      </w:rPr>
+    </w:lvl>
+    <w:lvl w:ilvl="1" w:tplc="04090003">
+      <w:start w:val="1"/>
+      <w:numFmt w:val="bullet"/>
+      <w:lvlText w:val="o"/>
+      <w:lvlJc w:val="left"/>
+      <w:pPr>
+        <w:ind w:left="1440" w:hanging="360"/>
+      </w:pPr>
+      <w:rPr>
+        <w:rFonts w:ascii="Courier New" w:hAnsi="Courier New" w:cs="Courier New" w:hint="default"/>
+      </w:rPr>
+    </w:lvl>
+    <w:lvl w:ilvl="2" w:tplc="04090005" w:tentative="1">
+      <w:start w:val="1"/>
+      <w:numFmt w:val="bullet"/>
+      <w:lvlText w:val=""/>
+      <w:lvlJc w:val="left"/>
+      <w:pPr>
+        <w:ind w:left="2160" w:hanging="360"/>
+      </w:pPr>
+      <w:rPr>
+        <w:rFonts w:ascii="Wingdings" w:hAnsi="Wingdings" w:hint="default"/>
+      </w:rPr>
+    </w:lvl>
+    <w:lvl w:ilvl="3" w:tplc="04090001" w:tentative="1">
+      <w:start w:val="1"/>
+      <w:numFmt w:val="bullet"/>
+      <w:lvlText w:val=""/>
+      <w:lvlJc w:val="left"/>
+      <w:pPr>
+        <w:ind w:left="2880" w:hanging="360"/>
+      </w:pPr>
+      <w:rPr>
+        <w:rFonts w:ascii="Symbol" w:hAnsi="Symbol" w:hint="default"/>
+      </w:rPr>
+    </w:lvl>
+    <w:lvl w:ilvl="4" w:tplc="04090003" w:tentative="1">
+      <w:start w:val="1"/>
+      <w:numFmt w:val="bullet"/>
+      <w:lvlText w:val="o"/>
+      <w:lvlJc w:val="left"/>
+      <w:pPr>
+        <w:ind w:left="3600" w:hanging="360"/>
+      </w:pPr>
+      <w:rPr>
+        <w:rFonts w:ascii="Courier New" w:hAnsi="Courier New" w:cs="Courier New" w:hint="default"/>
+      </w:rPr>
+    </w:lvl>
+    <w:lvl w:ilvl="5" w:tplc="04090005" w:tentative="1">
+      <w:start w:val="1"/>
+      <w:numFmt w:val="bullet"/>
+      <w:lvlText w:val=""/>
+      <w:lvlJc w:val="left"/>
+      <w:pPr>
+        <w:ind w:left="4320" w:hanging="360"/>
+      </w:pPr>
+      <w:rPr>
+        <w:rFonts w:ascii="Wingdings" w:hAnsi="Wingdings" w:hint="default"/>
+      </w:rPr>
+    </w:lvl>
+    <w:lvl w:ilvl="6" w:tplc="04090001" w:tentative="1">
+      <w:start w:val="1"/>
+      <w:numFmt w:val="bullet"/>
+      <w:lvlText w:val=""/>
+      <w:lvlJc w:val="left"/>
+      <w:pPr>
+        <w:ind w:left="5040" w:hanging="360"/>
+      </w:pPr>
+      <w:rPr>
+        <w:rFonts w:ascii="Symbol" w:hAnsi="Symbol" w:hint="default"/>
+      </w:rPr>
+    </w:lvl>
+    <w:lvl w:ilvl="7" w:tplc="04090003" w:tentative="1">
+      <w:start w:val="1"/>
+      <w:numFmt w:val="bullet"/>
+      <w:lvlText w:val="o"/>
+      <w:lvlJc w:val="left"/>
+      <w:pPr>
+        <w:ind w:left="5760" w:hanging="360"/>
+      </w:pPr>
+      <w:rPr>
+        <w:rFonts w:ascii="Courier New" w:hAnsi="Courier New" w:cs="Courier New" w:hint="default"/>
+      </w:rPr>
+    </w:lvl>
+    <w:lvl w:ilvl="8" w:tplc="04090005" w:tentative="1">
+      <w:start w:val="1"/>
+      <w:numFmt w:val="bullet"/>
+      <w:lvlText w:val=""/>
+      <w:lvlJc w:val="left"/>
+      <w:pPr>
+        <w:ind w:left="6480" w:hanging="360"/>
+      </w:pPr>
+      <w:rPr>
+        <w:rFonts w:ascii="Wingdings" w:hAnsi="Wingdings" w:hint="default"/>
+      </w:rPr>
+    </w:lvl>
+  </w:abstractNum>
   <w:num w:numId="1">
     <w:abstractNumId w:val="0"/>
   </w:num>
   <w:num w:numId="2">
+    <w:abstractNumId w:val="4"/>
+  </w:num>
+  <w:num w:numId="3">
+    <w:abstractNumId w:val="5"/>
+  </w:num>
+  <w:num w:numId="4">
+    <w:abstractNumId w:val="2"/>
+  </w:num>
+  <w:num w:numId="5">
     <w:abstractNumId w:val="1"/>
-    <w:lvlOverride w:ilvl="0"/>
-    <w:lvlOverride w:ilvl="1"/>
-    <w:lvlOverride w:ilvl="2"/>
-    <w:lvlOverride w:ilvl="3"/>
-    <w:lvlOverride w:ilvl="4"/>
-    <w:lvlOverride w:ilvl="5"/>
-    <w:lvlOverride w:ilvl="6"/>
-    <w:lvlOverride w:ilvl="7"/>
-    <w:lvlOverride w:ilvl="8"/>
+  </w:num>
+  <w:num w:numId="6">
+    <w:abstractNumId w:val="3"/>
   </w:num>
 </w:numbering>
 </file>
@@ -1475,6 +1903,28 @@
       <w:szCs w:val="32"/>
     </w:rPr>
   </w:style>
+  <w:style w:type="paragraph" w:styleId="Heading2">
+    <w:name w:val="heading 2"/>
+    <w:basedOn w:val="Normal"/>
+    <w:next w:val="Normal"/>
+    <w:link w:val="Heading2Char"/>
+    <w:uiPriority w:val="9"/>
+    <w:unhideWhenUsed/>
+    <w:qFormat/>
+    <w:rsid w:val="005B4207"/>
+    <w:pPr>
+      <w:keepNext/>
+      <w:keepLines/>
+      <w:spacing w:before="40" w:after="0"/>
+      <w:outlineLvl w:val="1"/>
+    </w:pPr>
+    <w:rPr>
+      <w:rFonts w:asciiTheme="majorHAnsi" w:eastAsiaTheme="majorEastAsia" w:hAnsiTheme="majorHAnsi" w:cstheme="majorBidi"/>
+      <w:color w:val="2F5496" w:themeColor="accent1" w:themeShade="BF"/>
+      <w:sz w:val="26"/>
+      <w:szCs w:val="26"/>
+    </w:rPr>
+  </w:style>
   <w:style w:type="paragraph" w:styleId="Heading4">
     <w:name w:val="heading 4"/>
     <w:basedOn w:val="Normal"/>
@@ -1743,6 +2193,21 @@
       <w:lang w:val="sr-Latn-RS"/>
     </w:rPr>
   </w:style>
+  <w:style w:type="character" w:customStyle="1" w:styleId="Heading2Char">
+    <w:name w:val="Heading 2 Char"/>
+    <w:basedOn w:val="DefaultParagraphFont"/>
+    <w:link w:val="Heading2"/>
+    <w:uiPriority w:val="9"/>
+    <w:rsid w:val="005B4207"/>
+    <w:rPr>
+      <w:rFonts w:asciiTheme="majorHAnsi" w:eastAsiaTheme="majorEastAsia" w:hAnsiTheme="majorHAnsi" w:cstheme="majorBidi"/>
+      <w:noProof/>
+      <w:color w:val="2F5496" w:themeColor="accent1" w:themeShade="BF"/>
+      <w:sz w:val="26"/>
+      <w:szCs w:val="26"/>
+      <w:lang w:val="sr-Latn-RS"/>
+    </w:rPr>
+  </w:style>
 </w:styles>
 </file>
 

</xml_diff>

<commit_message>
Zavrsne izmene i testiranje
</commit_message>
<xml_diff>
--- a/BIBLIOTEKA.docx
+++ b/BIBLIOTEKA.docx
@@ -350,8 +350,14 @@
           <w:ilvl w:val="1"/>
           <w:numId w:val="1"/>
         </w:numPr>
-      </w:pPr>
-      <w:r>
+        <w:rPr>
+          <w:highlight w:val="yellow"/>
+        </w:rPr>
+      </w:pPr>
+      <w:r>
+        <w:rPr>
+          <w:highlight w:val="yellow"/>
+        </w:rPr>
         <w:t>Unos/azuriranje novih knjiga</w:t>
       </w:r>
     </w:p>

</xml_diff>